<commit_message>
Add  paper(v5) correct spelling and choice of words
</commit_message>
<xml_diff>
--- a/Documents/Papers/V4_AutomatisatiePlatform-GerritVanMol.docx
+++ b/Documents/Papers/V4_AutomatisatiePlatform-GerritVanMol.docx
@@ -9342,27 +9342,14 @@
                             <w:r>
                               <w:t xml:space="preserve">Figuur </w:t>
                             </w:r>
-                            <w:r>
-                              <w:fldChar w:fldCharType="begin"/>
-                            </w:r>
-                            <w:r>
-                              <w:instrText xml:space="preserve"> SEQ Figuur \* ARABIC </w:instrText>
-                            </w:r>
-                            <w:r>
-                              <w:fldChar w:fldCharType="separate"/>
-                            </w:r>
-                            <w:r>
-                              <w:rPr>
-                                <w:noProof/>
-                              </w:rPr>
-                              <w:t>1</w:t>
-                            </w:r>
-                            <w:r>
-                              <w:rPr>
-                                <w:noProof/>
-                              </w:rPr>
-                              <w:fldChar w:fldCharType="end"/>
-                            </w:r>
+                            <w:fldSimple w:instr=" SEQ Figuur \* ARABIC ">
+                              <w:r>
+                                <w:rPr>
+                                  <w:noProof/>
+                                </w:rPr>
+                                <w:t>1</w:t>
+                              </w:r>
+                            </w:fldSimple>
                             <w:r>
                               <w:t xml:space="preserve">: Huidig </w:t>
                             </w:r>
@@ -9546,7 +9533,7 @@
         <w:pStyle w:val="Heading2"/>
         <w:ind w:firstLine="708"/>
       </w:pPr>
-      <w:bookmarkStart w:id="15" w:name="_Toc104240737"/>
+      <w:bookmarkStart w:id="12" w:name="_Toc104240737"/>
       <w:r>
         <w:lastRenderedPageBreak/>
         <w:t xml:space="preserve">1.2 </w:t>
@@ -9557,7 +9544,7 @@
       <w:r>
         <w:t xml:space="preserve"> werkwijze</w:t>
       </w:r>
-      <w:bookmarkEnd w:id="15"/>
+      <w:bookmarkEnd w:id="12"/>
     </w:p>
     <w:p>
       <w:r>
@@ -9615,34 +9602,21 @@
                                 <w:szCs w:val="22"/>
                               </w:rPr>
                             </w:pPr>
-                            <w:bookmarkStart w:id="16" w:name="_Ref103872874"/>
-                            <w:bookmarkStart w:id="17" w:name="_Ref103873442"/>
-                            <w:bookmarkStart w:id="18" w:name="_Ref103873528"/>
-                            <w:bookmarkStart w:id="19" w:name="_Toc104240849"/>
+                            <w:bookmarkStart w:id="13" w:name="_Ref103872874"/>
+                            <w:bookmarkStart w:id="14" w:name="_Ref103873442"/>
+                            <w:bookmarkStart w:id="15" w:name="_Ref103873528"/>
+                            <w:bookmarkStart w:id="16" w:name="_Toc104240849"/>
                             <w:r>
                               <w:t xml:space="preserve">Figuur </w:t>
                             </w:r>
-                            <w:r>
-                              <w:fldChar w:fldCharType="begin"/>
-                            </w:r>
-                            <w:r>
-                              <w:instrText xml:space="preserve"> SEQ Figuur \* ARABIC </w:instrText>
-                            </w:r>
-                            <w:r>
-                              <w:fldChar w:fldCharType="separate"/>
-                            </w:r>
-                            <w:r>
-                              <w:rPr>
-                                <w:noProof/>
-                              </w:rPr>
-                              <w:t>2</w:t>
-                            </w:r>
-                            <w:r>
-                              <w:rPr>
-                                <w:noProof/>
-                              </w:rPr>
-                              <w:fldChar w:fldCharType="end"/>
-                            </w:r>
+                            <w:fldSimple w:instr=" SEQ Figuur \* ARABIC ">
+                              <w:r>
+                                <w:rPr>
+                                  <w:noProof/>
+                                </w:rPr>
+                                <w:t>2</w:t>
+                              </w:r>
+                            </w:fldSimple>
                             <w:r>
                               <w:t>: Nieuwe werkwijze a.d.h.v. platform</w:t>
                             </w:r>
@@ -9664,16 +9638,16 @@
                               </w:rPr>
                               <w:t>interface</w:t>
                             </w:r>
-                            <w:bookmarkEnd w:id="16"/>
-                            <w:bookmarkEnd w:id="17"/>
+                            <w:bookmarkEnd w:id="13"/>
+                            <w:bookmarkEnd w:id="14"/>
                             <w:r>
                               <w:rPr>
                                 <w:noProof/>
                               </w:rPr>
                               <w:t>”</w:t>
                             </w:r>
-                            <w:bookmarkEnd w:id="18"/>
-                            <w:bookmarkEnd w:id="19"/>
+                            <w:bookmarkEnd w:id="15"/>
+                            <w:bookmarkEnd w:id="16"/>
                           </w:p>
                         </w:txbxContent>
                       </wps:txbx>
@@ -9898,7 +9872,7 @@
       <w:r>
         <w:br w:type="page"/>
       </w:r>
-      <w:bookmarkStart w:id="24" w:name="_Toc104240738"/>
+      <w:bookmarkStart w:id="17" w:name="_Toc104240738"/>
       <w:r>
         <w:rPr>
           <w:rStyle w:val="Heading1Char"/>
@@ -9924,7 +9898,7 @@
         </w:rPr>
         <w:t>structuur</w:t>
       </w:r>
-      <w:bookmarkEnd w:id="24"/>
+      <w:bookmarkEnd w:id="17"/>
     </w:p>
     <w:p>
       <w:r>
@@ -9943,11 +9917,11 @@
         <w:pStyle w:val="Heading2"/>
         <w:ind w:firstLine="708"/>
       </w:pPr>
-      <w:bookmarkStart w:id="25" w:name="_Toc104240739"/>
+      <w:bookmarkStart w:id="18" w:name="_Toc104240739"/>
       <w:r>
         <w:t>2.1 Platform logica</w:t>
       </w:r>
-      <w:bookmarkEnd w:id="25"/>
+      <w:bookmarkEnd w:id="18"/>
     </w:p>
     <w:p>
       <w:r>
@@ -10130,37 +10104,24 @@
                                 <w:szCs w:val="22"/>
                               </w:rPr>
                             </w:pPr>
-                            <w:bookmarkStart w:id="26" w:name="_Ref104012106"/>
-                            <w:bookmarkStart w:id="27" w:name="_Toc104240850"/>
+                            <w:bookmarkStart w:id="19" w:name="_Ref104012106"/>
+                            <w:bookmarkStart w:id="20" w:name="_Toc104240850"/>
                             <w:r>
                               <w:t xml:space="preserve">Figuur </w:t>
                             </w:r>
-                            <w:r>
-                              <w:fldChar w:fldCharType="begin"/>
-                            </w:r>
-                            <w:r>
-                              <w:instrText xml:space="preserve"> SEQ Figuur \* ARABIC </w:instrText>
-                            </w:r>
-                            <w:r>
-                              <w:fldChar w:fldCharType="separate"/>
-                            </w:r>
-                            <w:r>
-                              <w:rPr>
-                                <w:noProof/>
-                              </w:rPr>
-                              <w:t>3</w:t>
-                            </w:r>
-                            <w:r>
-                              <w:rPr>
-                                <w:noProof/>
-                              </w:rPr>
-                              <w:fldChar w:fldCharType="end"/>
-                            </w:r>
+                            <w:fldSimple w:instr=" SEQ Figuur \* ARABIC ">
+                              <w:r>
+                                <w:rPr>
+                                  <w:noProof/>
+                                </w:rPr>
+                                <w:t>3</w:t>
+                              </w:r>
+                            </w:fldSimple>
                             <w:r>
                               <w:t>: Django platform pagina structuur</w:t>
                             </w:r>
-                            <w:bookmarkEnd w:id="26"/>
-                            <w:bookmarkEnd w:id="27"/>
+                            <w:bookmarkEnd w:id="19"/>
+                            <w:bookmarkEnd w:id="20"/>
                           </w:p>
                         </w:txbxContent>
                       </wps:txbx>
@@ -10421,7 +10382,7 @@
       <w:pPr>
         <w:pStyle w:val="Heading1"/>
       </w:pPr>
-      <w:bookmarkStart w:id="30" w:name="_Toc104240740"/>
+      <w:bookmarkStart w:id="21" w:name="_Toc104240740"/>
       <w:r>
         <w:lastRenderedPageBreak/>
         <w:t>3</w:t>
@@ -10432,7 +10393,7 @@
       <w:r>
         <w:t>Framework</w:t>
       </w:r>
-      <w:bookmarkEnd w:id="30"/>
+      <w:bookmarkEnd w:id="21"/>
     </w:p>
     <w:p>
       <w:r>
@@ -10587,7 +10548,7 @@
         <w:pStyle w:val="Heading2"/>
         <w:ind w:firstLine="360"/>
       </w:pPr>
-      <w:bookmarkStart w:id="31" w:name="_Toc104240741"/>
+      <w:bookmarkStart w:id="22" w:name="_Toc104240741"/>
       <w:r>
         <w:t>3</w:t>
       </w:r>
@@ -10600,7 +10561,7 @@
       <w:r>
         <w:t xml:space="preserve"> Django geschiedenis</w:t>
       </w:r>
-      <w:bookmarkEnd w:id="31"/>
+      <w:bookmarkEnd w:id="22"/>
     </w:p>
     <w:p>
       <w:r>
@@ -10750,31 +10711,18 @@
                                 <w:sz w:val="20"/>
                               </w:rPr>
                             </w:pPr>
-                            <w:bookmarkStart w:id="32" w:name="_Toc104240851"/>
+                            <w:bookmarkStart w:id="23" w:name="_Toc104240851"/>
                             <w:r>
                               <w:t xml:space="preserve">Figuur </w:t>
                             </w:r>
-                            <w:r>
-                              <w:fldChar w:fldCharType="begin"/>
-                            </w:r>
-                            <w:r>
-                              <w:instrText xml:space="preserve"> SEQ Figuur \* ARABIC </w:instrText>
-                            </w:r>
-                            <w:r>
-                              <w:fldChar w:fldCharType="separate"/>
-                            </w:r>
-                            <w:r>
-                              <w:rPr>
-                                <w:noProof/>
-                              </w:rPr>
-                              <w:t>4</w:t>
-                            </w:r>
-                            <w:r>
-                              <w:rPr>
-                                <w:noProof/>
-                              </w:rPr>
-                              <w:fldChar w:fldCharType="end"/>
-                            </w:r>
+                            <w:fldSimple w:instr=" SEQ Figuur \* ARABIC ">
+                              <w:r>
+                                <w:rPr>
+                                  <w:noProof/>
+                                </w:rPr>
+                                <w:t>4</w:t>
+                              </w:r>
+                            </w:fldSimple>
                             <w:r>
                               <w:t>: Django tijdlijn</w:t>
                             </w:r>
@@ -10811,7 +10759,7 @@
                                 </w:r>
                               </w:sdtContent>
                             </w:sdt>
-                            <w:bookmarkEnd w:id="32"/>
+                            <w:bookmarkEnd w:id="23"/>
                           </w:p>
                         </w:txbxContent>
                       </wps:txbx>
@@ -10986,7 +10934,7 @@
         <w:pStyle w:val="Heading2"/>
         <w:ind w:firstLine="708"/>
       </w:pPr>
-      <w:bookmarkStart w:id="34" w:name="_Toc104240742"/>
+      <w:bookmarkStart w:id="24" w:name="_Toc104240742"/>
       <w:r>
         <w:lastRenderedPageBreak/>
         <w:t>3</w:t>
@@ -11000,7 +10948,7 @@
       <w:r>
         <w:t>Django framework</w:t>
       </w:r>
-      <w:bookmarkEnd w:id="34"/>
+      <w:bookmarkEnd w:id="24"/>
     </w:p>
     <w:p>
       <w:r>
@@ -11084,7 +11032,7 @@
         <w:pStyle w:val="Heading2"/>
         <w:ind w:firstLine="708"/>
       </w:pPr>
-      <w:bookmarkStart w:id="35" w:name="_Toc104240743"/>
+      <w:bookmarkStart w:id="25" w:name="_Toc104240743"/>
       <w:r>
         <w:t>3</w:t>
       </w:r>
@@ -11097,7 +11045,7 @@
       <w:r>
         <w:t>MVT)</w:t>
       </w:r>
-      <w:bookmarkEnd w:id="35"/>
+      <w:bookmarkEnd w:id="25"/>
     </w:p>
     <w:p>
       <w:r>
@@ -11160,33 +11108,20 @@
                                 <w:szCs w:val="22"/>
                               </w:rPr>
                             </w:pPr>
-                            <w:bookmarkStart w:id="36" w:name="_Ref104153835"/>
-                            <w:bookmarkStart w:id="37" w:name="_Ref104225449"/>
-                            <w:bookmarkStart w:id="38" w:name="_Toc104240852"/>
+                            <w:bookmarkStart w:id="26" w:name="_Ref104153835"/>
+                            <w:bookmarkStart w:id="27" w:name="_Ref104225449"/>
+                            <w:bookmarkStart w:id="28" w:name="_Toc104240852"/>
                             <w:r>
                               <w:t xml:space="preserve">Figuur </w:t>
                             </w:r>
-                            <w:r>
-                              <w:fldChar w:fldCharType="begin"/>
-                            </w:r>
-                            <w:r>
-                              <w:instrText xml:space="preserve"> SEQ Figuur \* ARABIC </w:instrText>
-                            </w:r>
-                            <w:r>
-                              <w:fldChar w:fldCharType="separate"/>
-                            </w:r>
-                            <w:r>
-                              <w:rPr>
-                                <w:noProof/>
-                              </w:rPr>
-                              <w:t>5</w:t>
-                            </w:r>
-                            <w:r>
-                              <w:rPr>
-                                <w:noProof/>
-                              </w:rPr>
-                              <w:fldChar w:fldCharType="end"/>
-                            </w:r>
+                            <w:fldSimple w:instr=" SEQ Figuur \* ARABIC ">
+                              <w:r>
+                                <w:rPr>
+                                  <w:noProof/>
+                                </w:rPr>
+                                <w:t>5</w:t>
+                              </w:r>
+                            </w:fldSimple>
                             <w:r>
                               <w:t>: Django MVT</w:t>
                             </w:r>
@@ -11229,9 +11164,9 @@
                                 </w:r>
                               </w:sdtContent>
                             </w:sdt>
-                            <w:bookmarkEnd w:id="36"/>
-                            <w:bookmarkEnd w:id="37"/>
-                            <w:bookmarkEnd w:id="38"/>
+                            <w:bookmarkEnd w:id="26"/>
+                            <w:bookmarkEnd w:id="27"/>
+                            <w:bookmarkEnd w:id="28"/>
                           </w:p>
                         </w:txbxContent>
                       </wps:txbx>
@@ -11522,7 +11457,7 @@
         <w:pStyle w:val="Heading3"/>
         <w:ind w:firstLine="708"/>
       </w:pPr>
-      <w:bookmarkStart w:id="42" w:name="_Toc104240744"/>
+      <w:bookmarkStart w:id="29" w:name="_Toc104240744"/>
       <w:r>
         <w:lastRenderedPageBreak/>
         <w:t>3</w:t>
@@ -11530,7 +11465,7 @@
       <w:r>
         <w:t>.3.1 Models</w:t>
       </w:r>
-      <w:bookmarkEnd w:id="42"/>
+      <w:bookmarkEnd w:id="29"/>
     </w:p>
     <w:p>
       <w:r>
@@ -11609,8 +11544,8 @@
         <w:t>voorbeeld kan in onderstaand codefragment worden geraadpleegd.</w:t>
       </w:r>
     </w:p>
-    <w:bookmarkStart w:id="43" w:name="_MON_1714738781"/>
-    <w:bookmarkEnd w:id="43"/>
+    <w:bookmarkStart w:id="30" w:name="_MON_1714738781"/>
+    <w:bookmarkEnd w:id="30"/>
     <w:p>
       <w:pPr>
         <w:keepNext/>
@@ -11639,10 +11574,10 @@
             <v:path o:extrusionok="f" gradientshapeok="t" o:connecttype="rect"/>
             <o:lock v:ext="edit" aspectratio="t"/>
           </v:shapetype>
-          <v:shape id="_x0000_i1030" type="#_x0000_t75" alt="" style="width:462.95pt;height:88.8pt;mso-width-percent:0;mso-height-percent:0;mso-width-percent:0;mso-height-percent:0" o:ole="">
+          <v:shape id="_x0000_i1030" type="#_x0000_t75" alt="" style="width:463pt;height:88.8pt;mso-width-percent:0;mso-height-percent:0;mso-width-percent:0;mso-height-percent:0" o:ole="">
             <v:imagedata r:id="rId36" o:title=""/>
           </v:shape>
-          <o:OLEObject Type="Embed" ProgID="Word.Document.12" ShapeID="_x0000_i1030" DrawAspect="Content" ObjectID="_1714893709" r:id="rId37">
+          <o:OLEObject Type="Embed" ProgID="Word.Document.12" ShapeID="_x0000_i1030" DrawAspect="Content" ObjectID="_1714904419" r:id="rId37">
             <o:FieldCodes>\s</o:FieldCodes>
           </o:OLEObject>
         </w:object>
@@ -11652,7 +11587,7 @@
       <w:pPr>
         <w:pStyle w:val="Caption"/>
       </w:pPr>
-      <w:bookmarkStart w:id="44" w:name="_Toc104240723"/>
+      <w:bookmarkStart w:id="31" w:name="_Toc104240723"/>
       <w:r>
         <w:t xml:space="preserve">Codefragment </w:t>
       </w:r>
@@ -11713,7 +11648,7 @@
           </w:r>
         </w:sdtContent>
       </w:sdt>
-      <w:bookmarkEnd w:id="44"/>
+      <w:bookmarkEnd w:id="31"/>
     </w:p>
     <w:p>
       <w:r>
@@ -11826,32 +11761,19 @@
                                 <w:szCs w:val="22"/>
                               </w:rPr>
                             </w:pPr>
-                            <w:bookmarkStart w:id="45" w:name="_Ref104153798"/>
-                            <w:bookmarkStart w:id="46" w:name="_Toc104240853"/>
+                            <w:bookmarkStart w:id="32" w:name="_Ref104153798"/>
+                            <w:bookmarkStart w:id="33" w:name="_Toc104240853"/>
                             <w:r>
                               <w:t xml:space="preserve">Figuur </w:t>
                             </w:r>
-                            <w:r>
-                              <w:fldChar w:fldCharType="begin"/>
-                            </w:r>
-                            <w:r>
-                              <w:instrText xml:space="preserve"> SEQ Figuur \* ARABIC </w:instrText>
-                            </w:r>
-                            <w:r>
-                              <w:fldChar w:fldCharType="separate"/>
-                            </w:r>
-                            <w:r>
-                              <w:rPr>
-                                <w:noProof/>
-                              </w:rPr>
-                              <w:t>6</w:t>
-                            </w:r>
-                            <w:r>
-                              <w:rPr>
-                                <w:noProof/>
-                              </w:rPr>
-                              <w:fldChar w:fldCharType="end"/>
-                            </w:r>
+                            <w:fldSimple w:instr=" SEQ Figuur \* ARABIC ">
+                              <w:r>
+                                <w:rPr>
+                                  <w:noProof/>
+                                </w:rPr>
+                                <w:t>6</w:t>
+                              </w:r>
+                            </w:fldSimple>
                             <w:r>
                               <w:t xml:space="preserve">: </w:t>
                             </w:r>
@@ -11891,8 +11813,8 @@
                                 </w:r>
                               </w:sdtContent>
                             </w:sdt>
-                            <w:bookmarkEnd w:id="45"/>
-                            <w:bookmarkEnd w:id="46"/>
+                            <w:bookmarkEnd w:id="32"/>
+                            <w:bookmarkEnd w:id="33"/>
                           </w:p>
                         </w:txbxContent>
                       </wps:txbx>
@@ -12113,7 +12035,7 @@
         <w:pStyle w:val="Heading3"/>
         <w:ind w:firstLine="708"/>
       </w:pPr>
-      <w:bookmarkStart w:id="49" w:name="_Toc104240745"/>
+      <w:bookmarkStart w:id="34" w:name="_Toc104240745"/>
       <w:r>
         <w:lastRenderedPageBreak/>
         <w:t>3</w:t>
@@ -12121,7 +12043,7 @@
       <w:r>
         <w:t>.3.2 Views</w:t>
       </w:r>
-      <w:bookmarkEnd w:id="49"/>
+      <w:bookmarkEnd w:id="34"/>
     </w:p>
     <w:p>
       <w:r>
@@ -12262,8 +12184,8 @@
                                 <w:lang w:val="en-US"/>
                               </w:rPr>
                             </w:pPr>
-                            <w:bookmarkStart w:id="50" w:name="_Ref104153707"/>
-                            <w:bookmarkStart w:id="51" w:name="_Toc104240854"/>
+                            <w:bookmarkStart w:id="35" w:name="_Ref104153707"/>
+                            <w:bookmarkStart w:id="36" w:name="_Toc104240854"/>
                             <w:proofErr w:type="spellStart"/>
                             <w:r>
                               <w:rPr>
@@ -12351,8 +12273,8 @@
                                 </w:r>
                               </w:sdtContent>
                             </w:sdt>
-                            <w:bookmarkEnd w:id="50"/>
-                            <w:bookmarkEnd w:id="51"/>
+                            <w:bookmarkEnd w:id="35"/>
+                            <w:bookmarkEnd w:id="36"/>
                           </w:p>
                         </w:txbxContent>
                       </wps:txbx>
@@ -12713,36 +12635,23 @@
                                 <w:szCs w:val="22"/>
                               </w:rPr>
                             </w:pPr>
-                            <w:bookmarkStart w:id="54" w:name="_Ref104154487"/>
-                            <w:bookmarkStart w:id="55" w:name="_Toc104240724"/>
+                            <w:bookmarkStart w:id="37" w:name="_Ref104154487"/>
+                            <w:bookmarkStart w:id="38" w:name="_Toc104240724"/>
                             <w:r>
                               <w:t xml:space="preserve">Codefragment </w:t>
                             </w:r>
-                            <w:r>
-                              <w:fldChar w:fldCharType="begin"/>
-                            </w:r>
-                            <w:r>
-                              <w:instrText xml:space="preserve"> SEQ Codefragment \* ARABIC </w:instrText>
-                            </w:r>
-                            <w:r>
-                              <w:fldChar w:fldCharType="separate"/>
-                            </w:r>
-                            <w:r>
-                              <w:rPr>
-                                <w:noProof/>
-                              </w:rPr>
-                              <w:t>2</w:t>
-                            </w:r>
-                            <w:r>
-                              <w:rPr>
-                                <w:noProof/>
-                              </w:rPr>
-                              <w:fldChar w:fldCharType="end"/>
-                            </w:r>
+                            <w:fldSimple w:instr=" SEQ Codefragment \* ARABIC ">
+                              <w:r>
+                                <w:rPr>
+                                  <w:noProof/>
+                                </w:rPr>
+                                <w:t>2</w:t>
+                              </w:r>
+                            </w:fldSimple>
                             <w:r>
                               <w:t>: Voorbeeld inhoud views.py (datetime functie)</w:t>
                             </w:r>
-                            <w:bookmarkEnd w:id="54"/>
+                            <w:bookmarkEnd w:id="37"/>
                             <w:sdt>
                               <w:sdtPr>
                                 <w:id w:val="-958719393"/>
@@ -12776,7 +12685,7 @@
                                 </w:r>
                               </w:sdtContent>
                             </w:sdt>
-                            <w:bookmarkEnd w:id="55"/>
+                            <w:bookmarkEnd w:id="38"/>
                           </w:p>
                         </w:txbxContent>
                       </wps:txbx>
@@ -12893,7 +12802,7 @@
             <v:imagedata r:id="rId40" o:title=""/>
             <w10:wrap type="topAndBottom"/>
           </v:shape>
-          <o:OLEObject Type="Embed" ProgID="Word.Document.12" ShapeID="_x0000_s2050" DrawAspect="Content" ObjectID="_1714893714" r:id="rId41">
+          <o:OLEObject Type="Embed" ProgID="Word.Document.12" ShapeID="_x0000_s2050" DrawAspect="Content" ObjectID="_1714904424" r:id="rId41">
             <o:FieldCodes>\s</o:FieldCodes>
           </o:OLEObject>
         </w:object>
@@ -12964,8 +12873,8 @@
       <w:r>
         <w:br/>
       </w:r>
-      <w:bookmarkStart w:id="58" w:name="_MON_1714767839"/>
-      <w:bookmarkEnd w:id="58"/>
+      <w:bookmarkStart w:id="39" w:name="_MON_1714767839"/>
+      <w:bookmarkEnd w:id="39"/>
       <w:r>
         <w:rPr>
           <w:rFonts w:asciiTheme="majorHAnsi" w:eastAsiaTheme="minorEastAsia" w:hAnsiTheme="majorHAnsi" w:cstheme="majorHAnsi"/>
@@ -12976,10 +12885,10 @@
           <w:lang w:val="en-BE" w:eastAsia="en-GB"/>
         </w:rPr>
         <w:object w:dxaOrig="9260" w:dyaOrig="2660" w14:anchorId="60299837">
-          <v:shape id="_x0000_i1028" type="#_x0000_t75" alt="" style="width:462.95pt;height:133.25pt;mso-width-percent:0;mso-height-percent:0;mso-width-percent:0;mso-height-percent:0" o:ole="">
+          <v:shape id="_x0000_i1028" type="#_x0000_t75" alt="" style="width:463pt;height:133.25pt;mso-width-percent:0;mso-height-percent:0;mso-width-percent:0;mso-height-percent:0" o:ole="">
             <v:imagedata r:id="rId42" o:title=""/>
           </v:shape>
-          <o:OLEObject Type="Embed" ProgID="Word.Document.12" ShapeID="_x0000_i1028" DrawAspect="Content" ObjectID="_1714893710" r:id="rId43">
+          <o:OLEObject Type="Embed" ProgID="Word.Document.12" ShapeID="_x0000_i1028" DrawAspect="Content" ObjectID="_1714904420" r:id="rId43">
             <o:FieldCodes>\s</o:FieldCodes>
           </o:OLEObject>
         </w:object>
@@ -12989,7 +12898,7 @@
       <w:pPr>
         <w:pStyle w:val="Caption"/>
       </w:pPr>
-      <w:bookmarkStart w:id="59" w:name="_Toc104240725"/>
+      <w:bookmarkStart w:id="40" w:name="_Toc104240725"/>
       <w:r>
         <w:t xml:space="preserve">Codefragment </w:t>
       </w:r>
@@ -13050,7 +12959,7 @@
           </w:r>
         </w:sdtContent>
       </w:sdt>
-      <w:bookmarkEnd w:id="59"/>
+      <w:bookmarkEnd w:id="40"/>
     </w:p>
     <w:p>
       <w:r>
@@ -13102,7 +13011,7 @@
                                 <w:szCs w:val="22"/>
                               </w:rPr>
                             </w:pPr>
-                            <w:bookmarkStart w:id="60" w:name="_Toc104240855"/>
+                            <w:bookmarkStart w:id="41" w:name="_Toc104240855"/>
                             <w:r>
                               <w:t xml:space="preserve">Figuur </w:t>
                             </w:r>
@@ -13160,7 +13069,7 @@
                                 </w:r>
                               </w:sdtContent>
                             </w:sdt>
-                            <w:bookmarkEnd w:id="60"/>
+                            <w:bookmarkEnd w:id="41"/>
                           </w:p>
                         </w:txbxContent>
                       </wps:txbx>
@@ -13346,14 +13255,14 @@
         <w:pStyle w:val="Heading3"/>
         <w:ind w:firstLine="708"/>
       </w:pPr>
-      <w:bookmarkStart w:id="62" w:name="_Toc104240746"/>
+      <w:bookmarkStart w:id="42" w:name="_Toc104240746"/>
       <w:r>
         <w:t>3</w:t>
       </w:r>
       <w:r>
         <w:t>.3.3 Templates</w:t>
       </w:r>
-      <w:bookmarkEnd w:id="62"/>
+      <w:bookmarkEnd w:id="42"/>
     </w:p>
     <w:p>
       <w:r>
@@ -13509,8 +13418,8 @@
         <w:t xml:space="preserve"> is een voorbeeld zichtbaar.</w:t>
       </w:r>
     </w:p>
-    <w:bookmarkStart w:id="63" w:name="_MON_1714850622"/>
-    <w:bookmarkEnd w:id="63"/>
+    <w:bookmarkStart w:id="43" w:name="_MON_1714850622"/>
+    <w:bookmarkEnd w:id="43"/>
     <w:p>
       <w:pPr>
         <w:keepNext/>
@@ -13525,10 +13434,10 @@
           <w:lang w:val="en-BE" w:eastAsia="en-GB"/>
         </w:rPr>
         <w:object w:dxaOrig="9260" w:dyaOrig="3520" w14:anchorId="184EF631">
-          <v:shape id="_x0000_i1027" type="#_x0000_t75" alt="" style="width:462.95pt;height:176.3pt;mso-width-percent:0;mso-height-percent:0;mso-width-percent:0;mso-height-percent:0" o:ole="">
+          <v:shape id="_x0000_i1027" type="#_x0000_t75" alt="" style="width:463pt;height:176.35pt;mso-width-percent:0;mso-height-percent:0;mso-width-percent:0;mso-height-percent:0" o:ole="">
             <v:imagedata r:id="rId45" o:title=""/>
           </v:shape>
-          <o:OLEObject Type="Embed" ProgID="Word.Document.12" ShapeID="_x0000_i1027" DrawAspect="Content" ObjectID="_1714893711" r:id="rId46">
+          <o:OLEObject Type="Embed" ProgID="Word.Document.12" ShapeID="_x0000_i1027" DrawAspect="Content" ObjectID="_1714904421" r:id="rId46">
             <o:FieldCodes>\s</o:FieldCodes>
           </o:OLEObject>
         </w:object>
@@ -13546,8 +13455,8 @@
           <w:lang w:val="en-US" w:eastAsia="en-GB"/>
         </w:rPr>
       </w:pPr>
-      <w:bookmarkStart w:id="64" w:name="_Ref104239654"/>
-      <w:bookmarkStart w:id="65" w:name="_Toc104240726"/>
+      <w:bookmarkStart w:id="44" w:name="_Ref104239654"/>
+      <w:bookmarkStart w:id="45" w:name="_Toc104240726"/>
       <w:proofErr w:type="spellStart"/>
       <w:r>
         <w:rPr>
@@ -13633,8 +13542,8 @@
           </w:r>
         </w:sdtContent>
       </w:sdt>
-      <w:bookmarkEnd w:id="64"/>
-      <w:bookmarkEnd w:id="65"/>
+      <w:bookmarkEnd w:id="44"/>
+      <w:bookmarkEnd w:id="45"/>
     </w:p>
     <w:p>
       <w:r>
@@ -13647,8 +13556,8 @@
         <w:t xml:space="preserve"> opgeroepen, waarna de tekst achter deze variabelen zal worden afgebeeld.</w:t>
       </w:r>
     </w:p>
-    <w:bookmarkStart w:id="66" w:name="_MON_1714852677"/>
-    <w:bookmarkEnd w:id="66"/>
+    <w:bookmarkStart w:id="46" w:name="_MON_1714852677"/>
+    <w:bookmarkEnd w:id="46"/>
     <w:p>
       <w:pPr>
         <w:keepNext/>
@@ -13663,10 +13572,10 @@
           <w:lang w:val="en-BE" w:eastAsia="en-GB"/>
         </w:rPr>
         <w:object w:dxaOrig="9260" w:dyaOrig="4060" w14:anchorId="29E6DDF2">
-          <v:shape id="_x0000_i1026" type="#_x0000_t75" alt="" style="width:462.95pt;height:203.2pt;mso-width-percent:0;mso-height-percent:0;mso-width-percent:0;mso-height-percent:0" o:ole="">
+          <v:shape id="_x0000_i1026" type="#_x0000_t75" alt="" style="width:463pt;height:203.2pt;mso-width-percent:0;mso-height-percent:0;mso-width-percent:0;mso-height-percent:0" o:ole="">
             <v:imagedata r:id="rId47" o:title=""/>
           </v:shape>
-          <o:OLEObject Type="Embed" ProgID="Word.Document.12" ShapeID="_x0000_i1026" DrawAspect="Content" ObjectID="_1714893712" r:id="rId48">
+          <o:OLEObject Type="Embed" ProgID="Word.Document.12" ShapeID="_x0000_i1026" DrawAspect="Content" ObjectID="_1714904422" r:id="rId48">
             <o:FieldCodes>\s</o:FieldCodes>
           </o:OLEObject>
         </w:object>
@@ -13676,7 +13585,7 @@
       <w:pPr>
         <w:pStyle w:val="Caption"/>
       </w:pPr>
-      <w:bookmarkStart w:id="67" w:name="_Toc104240727"/>
+      <w:bookmarkStart w:id="47" w:name="_Toc104240727"/>
       <w:r>
         <w:t xml:space="preserve">Codefragment </w:t>
       </w:r>
@@ -13701,7 +13610,7 @@
       <w:r>
         <w:t>: Template voorbeeld</w:t>
       </w:r>
-      <w:bookmarkEnd w:id="67"/>
+      <w:bookmarkEnd w:id="47"/>
       <w:sdt>
         <w:sdtPr>
           <w:id w:val="2134046735"/>
@@ -13847,8 +13756,8 @@
                                 <w:szCs w:val="22"/>
                               </w:rPr>
                             </w:pPr>
-                            <w:bookmarkStart w:id="68" w:name="_Ref104240829"/>
-                            <w:bookmarkStart w:id="69" w:name="_Toc104240856"/>
+                            <w:bookmarkStart w:id="48" w:name="_Ref104240829"/>
+                            <w:bookmarkStart w:id="49" w:name="_Toc104240856"/>
                             <w:r>
                               <w:t xml:space="preserve">Figuur </w:t>
                             </w:r>
@@ -13873,8 +13782,8 @@
                             <w:r>
                               <w:t>: Template output voorbeeld</w:t>
                             </w:r>
-                            <w:bookmarkEnd w:id="68"/>
-                            <w:bookmarkEnd w:id="69"/>
+                            <w:bookmarkEnd w:id="48"/>
+                            <w:bookmarkEnd w:id="49"/>
                           </w:p>
                         </w:txbxContent>
                       </wps:txbx>
@@ -14044,6 +13953,7 @@
           <w:id w:val="-175273975"/>
           <w:citation/>
         </w:sdtPr>
+        <w:sdtEndPr/>
         <w:sdtContent>
           <w:r>
             <w:fldChar w:fldCharType="begin"/>
@@ -14581,13 +14491,27 @@
         <w:rPr>
           <w:lang w:val="nl-NL"/>
         </w:rPr>
-        <w:t xml:space="preserve"> en met behulp van welke technologie/</w:t>
+        <w:t xml:space="preserve"> en met behulp van welke technologie/protocol</w:t>
       </w:r>
       <w:r>
         <w:rPr>
           <w:lang w:val="nl-NL"/>
         </w:rPr>
-        <w:t>protocol</w:t>
+        <w:t xml:space="preserve"> dat </w:t>
+      </w:r>
+      <w:proofErr w:type="spellStart"/>
+      <w:r>
+        <w:rPr>
+          <w:lang w:val="nl-NL"/>
+        </w:rPr>
+        <w:t>zal</w:t>
+      </w:r>
+      <w:proofErr w:type="spellEnd"/>
+      <w:r>
+        <w:rPr>
+          <w:lang w:val="nl-NL"/>
+        </w:rPr>
+        <w:t xml:space="preserve"> zijn</w:t>
       </w:r>
       <w:r>
         <w:rPr>
@@ -14650,12 +14574,12 @@
         <w:pStyle w:val="Heading2"/>
         <w:ind w:firstLine="708"/>
       </w:pPr>
-      <w:bookmarkStart w:id="72" w:name="_Toc104240747"/>
+      <w:bookmarkStart w:id="50" w:name="_Toc104240747"/>
       <w:r>
         <w:lastRenderedPageBreak/>
         <w:t>3.1 Netwerk diagram</w:t>
       </w:r>
-      <w:bookmarkEnd w:id="72"/>
+      <w:bookmarkEnd w:id="50"/>
     </w:p>
     <w:p>
       <w:pPr>
@@ -14844,7 +14768,7 @@
       <w:pPr>
         <w:pStyle w:val="Heading3"/>
       </w:pPr>
-      <w:bookmarkStart w:id="73" w:name="_Toc104240748"/>
+      <w:bookmarkStart w:id="51" w:name="_Toc104240748"/>
       <w:r>
         <w:t>3.3.2</w:t>
       </w:r>
@@ -14854,7 +14778,7 @@
       <w:r>
         <w:t>Conclusie framework verschillen</w:t>
       </w:r>
-      <w:bookmarkEnd w:id="73"/>
+      <w:bookmarkEnd w:id="51"/>
     </w:p>
     <w:p>
       <w:pPr>
@@ -15316,7 +15240,7 @@
       <w:pPr>
         <w:pStyle w:val="Heading1"/>
       </w:pPr>
-      <w:bookmarkStart w:id="74" w:name="_Toc104240749"/>
+      <w:bookmarkStart w:id="52" w:name="_Toc104240749"/>
       <w:r>
         <w:lastRenderedPageBreak/>
         <w:t>5</w:t>
@@ -15333,7 +15257,7 @@
       <w:r>
         <w:t>omgevingen</w:t>
       </w:r>
-      <w:bookmarkEnd w:id="74"/>
+      <w:bookmarkEnd w:id="52"/>
     </w:p>
     <w:p>
       <w:r>
@@ -15385,9 +15309,9 @@
                                 <w:sz w:val="20"/>
                               </w:rPr>
                             </w:pPr>
-                            <w:bookmarkStart w:id="75" w:name="_Ref103418716"/>
-                            <w:bookmarkStart w:id="76" w:name="_Ref103419282"/>
-                            <w:bookmarkStart w:id="77" w:name="_Toc104240857"/>
+                            <w:bookmarkStart w:id="53" w:name="_Ref103418716"/>
+                            <w:bookmarkStart w:id="54" w:name="_Ref103419282"/>
+                            <w:bookmarkStart w:id="55" w:name="_Toc104240857"/>
                             <w:r>
                               <w:t xml:space="preserve">Figuur </w:t>
                             </w:r>
@@ -15421,7 +15345,7 @@
                             <w:r>
                               <w:t xml:space="preserve"> visueel voorbeeld</w:t>
                             </w:r>
-                            <w:bookmarkEnd w:id="75"/>
+                            <w:bookmarkEnd w:id="53"/>
                             <w:sdt>
                               <w:sdtPr>
                                 <w:id w:val="-1622064408"/>
@@ -15455,8 +15379,8 @@
                                 </w:r>
                               </w:sdtContent>
                             </w:sdt>
-                            <w:bookmarkEnd w:id="76"/>
-                            <w:bookmarkEnd w:id="77"/>
+                            <w:bookmarkEnd w:id="54"/>
+                            <w:bookmarkEnd w:id="55"/>
                           </w:p>
                         </w:txbxContent>
                       </wps:txbx>
@@ -15813,7 +15737,7 @@
         <w:pStyle w:val="Heading2"/>
         <w:ind w:firstLine="708"/>
       </w:pPr>
-      <w:bookmarkStart w:id="81" w:name="_Toc104240750"/>
+      <w:bookmarkStart w:id="56" w:name="_Toc104240750"/>
       <w:r>
         <w:t>5</w:t>
       </w:r>
@@ -15829,7 +15753,7 @@
       <w:r>
         <w:t>virtuele omgevingen</w:t>
       </w:r>
-      <w:bookmarkEnd w:id="81"/>
+      <w:bookmarkEnd w:id="56"/>
     </w:p>
     <w:p>
       <w:r>
@@ -16021,8 +15945,8 @@
         <w:t>).</w:t>
       </w:r>
     </w:p>
-    <w:bookmarkStart w:id="82" w:name="_MON_1714131400"/>
-    <w:bookmarkEnd w:id="82"/>
+    <w:bookmarkStart w:id="57" w:name="_MON_1714131400"/>
+    <w:bookmarkEnd w:id="57"/>
     <w:p>
       <w:pPr>
         <w:jc w:val="center"/>
@@ -16032,10 +15956,10 @@
           <w:noProof/>
         </w:rPr>
         <w:object w:dxaOrig="9026" w:dyaOrig="10513" w14:anchorId="049155BA">
-          <v:shape id="_x0000_i1025" type="#_x0000_t75" alt="" style="width:232.15pt;height:271.2pt;mso-width-percent:0;mso-height-percent:0;mso-width-percent:0;mso-height-percent:0" o:ole="">
+          <v:shape id="_x0000_i1025" type="#_x0000_t75" alt="" style="width:231.95pt;height:271.25pt;mso-width-percent:0;mso-height-percent:0;mso-width-percent:0;mso-height-percent:0" o:ole="">
             <v:imagedata r:id="rId52" o:title=""/>
           </v:shape>
-          <o:OLEObject Type="Embed" ProgID="Word.OpenDocumentText.12" ShapeID="_x0000_i1025" DrawAspect="Content" ObjectID="_1714893713" r:id="rId53"/>
+          <o:OLEObject Type="Embed" ProgID="Word.OpenDocumentText.12" ShapeID="_x0000_i1025" DrawAspect="Content" ObjectID="_1714904423" r:id="rId53"/>
         </w:object>
       </w:r>
     </w:p>
@@ -16044,8 +15968,8 @@
         <w:pStyle w:val="Caption"/>
         <w:jc w:val="center"/>
       </w:pPr>
-      <w:bookmarkStart w:id="83" w:name="_Ref103519205"/>
-      <w:bookmarkStart w:id="84" w:name="_Toc104240728"/>
+      <w:bookmarkStart w:id="58" w:name="_Ref103519205"/>
+      <w:bookmarkStart w:id="59" w:name="_Toc104240728"/>
       <w:r>
         <w:t xml:space="preserve">Codefragment </w:t>
       </w:r>
@@ -16073,14 +15997,14 @@
       <w:r>
         <w:t>: Folder structuur virtuele omgeving</w:t>
       </w:r>
-      <w:bookmarkEnd w:id="83"/>
-      <w:bookmarkEnd w:id="84"/>
+      <w:bookmarkEnd w:id="58"/>
+      <w:bookmarkEnd w:id="59"/>
     </w:p>
     <w:p>
       <w:pPr>
         <w:pStyle w:val="Heading1"/>
       </w:pPr>
-      <w:bookmarkStart w:id="85" w:name="_Toc104240751"/>
+      <w:bookmarkStart w:id="60" w:name="_Toc104240751"/>
       <w:r>
         <w:t>6</w:t>
       </w:r>
@@ -16096,7 +16020,7 @@
       <w:r>
         <w:t>anager</w:t>
       </w:r>
-      <w:bookmarkEnd w:id="85"/>
+      <w:bookmarkEnd w:id="60"/>
     </w:p>
     <w:p>
       <w:r>
@@ -16108,16 +16032,16 @@
       <w:r>
         <w:t xml:space="preserve">platform gemaakt om gecentraliseerd en automatisch beheer te kunnen voorzien voor meerdere FortiGate toestellen. Het platform voorziet controle, segmentatie en algemeen consistente bescherming voor toestellen, applicaties en gebruikers. Dit platform werd </w:t>
       </w:r>
-      <w:commentRangeStart w:id="86"/>
+      <w:commentRangeStart w:id="61"/>
       <w:r>
         <w:t xml:space="preserve">gekozen </w:t>
       </w:r>
-      <w:commentRangeEnd w:id="86"/>
+      <w:commentRangeEnd w:id="61"/>
       <w:r>
         <w:rPr>
           <w:rStyle w:val="CommentReference"/>
         </w:rPr>
-        <w:commentReference w:id="86"/>
+        <w:commentReference w:id="61"/>
       </w:r>
       <w:r>
         <w:t xml:space="preserve">door de klant omdat het product specifiek is (Fortinet) en meer functionaliteit integreert dan andere alternatieven zoals IBM Security Guardium en WatchGuard Dimension. Het FortiManager platform voorziet ondersteuning om één tot honderdduizend toestellen te configureren vanuit één centrale console. </w:t>
@@ -16189,14 +16113,14 @@
         <w:pStyle w:val="Heading2"/>
         <w:ind w:firstLine="708"/>
       </w:pPr>
-      <w:bookmarkStart w:id="87" w:name="_Toc104240752"/>
+      <w:bookmarkStart w:id="62" w:name="_Toc104240752"/>
       <w:r>
         <w:t>6</w:t>
       </w:r>
       <w:r>
         <w:t>.1 Zero Touch provisioning</w:t>
       </w:r>
-      <w:bookmarkEnd w:id="87"/>
+      <w:bookmarkEnd w:id="62"/>
     </w:p>
     <w:p>
       <w:r>
@@ -16338,7 +16262,7 @@
                                 <w:lang w:val="en-US"/>
                               </w:rPr>
                             </w:pPr>
-                            <w:bookmarkStart w:id="88" w:name="_Toc104240858"/>
+                            <w:bookmarkStart w:id="63" w:name="_Toc104240858"/>
                             <w:proofErr w:type="spellStart"/>
                             <w:r>
                               <w:rPr>
@@ -16440,7 +16364,7 @@
                                 </w:r>
                               </w:sdtContent>
                             </w:sdt>
-                            <w:bookmarkEnd w:id="88"/>
+                            <w:bookmarkEnd w:id="63"/>
                           </w:p>
                         </w:txbxContent>
                       </wps:txbx>
@@ -16715,7 +16639,7 @@
           <w:lang w:val="en-US"/>
         </w:rPr>
       </w:pPr>
-      <w:bookmarkStart w:id="90" w:name="_Toc104240753"/>
+      <w:bookmarkStart w:id="64" w:name="_Toc104240753"/>
       <w:r>
         <w:rPr>
           <w:color w:val="FF0000"/>
@@ -16738,7 +16662,7 @@
         </w:rPr>
         <w:t>automatisatie</w:t>
       </w:r>
-      <w:bookmarkEnd w:id="90"/>
+      <w:bookmarkEnd w:id="64"/>
       <w:proofErr w:type="spellEnd"/>
     </w:p>
     <w:p>
@@ -16775,7 +16699,7 @@
           <w:lang w:val="en-US"/>
         </w:rPr>
       </w:pPr>
-      <w:bookmarkStart w:id="91" w:name="_Toc104240754"/>
+      <w:bookmarkStart w:id="65" w:name="_Toc104240754"/>
       <w:r>
         <w:rPr>
           <w:color w:val="FF0000"/>
@@ -16790,7 +16714,7 @@
         </w:rPr>
         <w:t>.3 Central management</w:t>
       </w:r>
-      <w:bookmarkEnd w:id="91"/>
+      <w:bookmarkEnd w:id="65"/>
     </w:p>
     <w:p>
       <w:pPr>
@@ -16901,7 +16825,7 @@
           <w:lang w:val="en-US"/>
         </w:rPr>
       </w:pPr>
-      <w:bookmarkStart w:id="92" w:name="_Toc104240755"/>
+      <w:bookmarkStart w:id="66" w:name="_Toc104240755"/>
       <w:r>
         <w:rPr>
           <w:lang w:val="en-US"/>
@@ -16920,7 +16844,7 @@
         </w:rPr>
         <w:t>Front-end frameworks</w:t>
       </w:r>
-      <w:bookmarkEnd w:id="92"/>
+      <w:bookmarkEnd w:id="66"/>
     </w:p>
     <w:p>
       <w:pPr>
@@ -17022,7 +16946,7 @@
       <w:pPr>
         <w:pStyle w:val="Heading1"/>
       </w:pPr>
-      <w:bookmarkStart w:id="93" w:name="_Toc104240756"/>
+      <w:bookmarkStart w:id="67" w:name="_Toc104240756"/>
       <w:r>
         <w:t>8</w:t>
       </w:r>
@@ -17032,7 +16956,7 @@
       <w:r>
         <w:t>Ansible</w:t>
       </w:r>
-      <w:bookmarkEnd w:id="93"/>
+      <w:bookmarkEnd w:id="67"/>
     </w:p>
     <w:p>
       <w:r>
@@ -17138,31 +17062,18 @@
                                 <w:lang w:val="en-GB"/>
                               </w:rPr>
                             </w:pPr>
-                            <w:bookmarkStart w:id="94" w:name="_Toc104240859"/>
+                            <w:bookmarkStart w:id="68" w:name="_Toc104240859"/>
                             <w:r>
                               <w:t xml:space="preserve">Figuur </w:t>
                             </w:r>
-                            <w:r>
-                              <w:fldChar w:fldCharType="begin"/>
-                            </w:r>
-                            <w:r>
-                              <w:instrText xml:space="preserve"> SEQ Figuur \* ARABIC </w:instrText>
-                            </w:r>
-                            <w:r>
-                              <w:fldChar w:fldCharType="separate"/>
-                            </w:r>
-                            <w:r>
-                              <w:rPr>
-                                <w:noProof/>
-                              </w:rPr>
-                              <w:t>12</w:t>
-                            </w:r>
-                            <w:r>
-                              <w:rPr>
-                                <w:noProof/>
-                              </w:rPr>
-                              <w:fldChar w:fldCharType="end"/>
-                            </w:r>
+                            <w:fldSimple w:instr=" SEQ Figuur \* ARABIC ">
+                              <w:r>
+                                <w:rPr>
+                                  <w:noProof/>
+                                </w:rPr>
+                                <w:t>12</w:t>
+                              </w:r>
+                            </w:fldSimple>
                             <w:r>
                               <w:t>: Ansible stage levenscyclus</w:t>
                             </w:r>
@@ -17199,7 +17110,7 @@
                                 </w:r>
                               </w:sdtContent>
                             </w:sdt>
-                            <w:bookmarkEnd w:id="94"/>
+                            <w:bookmarkEnd w:id="68"/>
                           </w:p>
                         </w:txbxContent>
                       </wps:txbx>
@@ -17374,19 +17285,19 @@
         <w:pStyle w:val="Heading2"/>
         <w:ind w:firstLine="708"/>
       </w:pPr>
-      <w:bookmarkStart w:id="96" w:name="_Toc104240757"/>
-      <w:commentRangeStart w:id="97"/>
+      <w:bookmarkStart w:id="69" w:name="_Toc104240757"/>
+      <w:commentRangeStart w:id="70"/>
       <w:r>
         <w:t>9</w:t>
       </w:r>
-      <w:commentRangeEnd w:id="97"/>
+      <w:commentRangeEnd w:id="70"/>
       <w:r>
         <w:rPr>
           <w:rStyle w:val="CommentReference"/>
           <w:rFonts w:eastAsiaTheme="minorHAnsi" w:cstheme="minorBidi"/>
           <w:color w:val="auto"/>
         </w:rPr>
-        <w:commentReference w:id="97"/>
+        <w:commentReference w:id="70"/>
       </w:r>
       <w:r>
         <w:t>.1</w:t>
@@ -17400,14 +17311,14 @@
       <w:r>
         <w:t>nsible toepassingen</w:t>
       </w:r>
-      <w:bookmarkEnd w:id="96"/>
+      <w:bookmarkEnd w:id="69"/>
     </w:p>
     <w:p>
       <w:pPr>
         <w:pStyle w:val="Heading3"/>
         <w:ind w:firstLine="708"/>
       </w:pPr>
-      <w:bookmarkStart w:id="98" w:name="_Toc104240758"/>
+      <w:bookmarkStart w:id="71" w:name="_Toc104240758"/>
       <w:r>
         <w:t>9</w:t>
       </w:r>
@@ -17417,7 +17328,7 @@
       <w:r>
         <w:t xml:space="preserve"> Provisioning</w:t>
       </w:r>
-      <w:bookmarkEnd w:id="98"/>
+      <w:bookmarkEnd w:id="71"/>
     </w:p>
     <w:p>
       <w:r>
@@ -17583,7 +17494,7 @@
         <w:pStyle w:val="Heading3"/>
         <w:ind w:firstLine="708"/>
       </w:pPr>
-      <w:bookmarkStart w:id="99" w:name="_Toc104240759"/>
+      <w:bookmarkStart w:id="72" w:name="_Toc104240759"/>
       <w:r>
         <w:t>9</w:t>
       </w:r>
@@ -17593,7 +17504,7 @@
       <w:r>
         <w:t xml:space="preserve"> Configuratie management</w:t>
       </w:r>
-      <w:bookmarkEnd w:id="99"/>
+      <w:bookmarkEnd w:id="72"/>
     </w:p>
     <w:p>
       <w:r>
@@ -17654,7 +17565,7 @@
         <w:pStyle w:val="Heading3"/>
         <w:ind w:firstLine="708"/>
       </w:pPr>
-      <w:bookmarkStart w:id="100" w:name="_Toc104240760"/>
+      <w:bookmarkStart w:id="73" w:name="_Toc104240760"/>
       <w:r>
         <w:lastRenderedPageBreak/>
         <w:t>9</w:t>
@@ -17674,7 +17585,7 @@
       <w:r>
         <w:t xml:space="preserve"> deployment</w:t>
       </w:r>
-      <w:bookmarkEnd w:id="100"/>
+      <w:bookmarkEnd w:id="73"/>
     </w:p>
     <w:p>
       <w:r>
@@ -17886,33 +17797,20 @@
                                 <w:lang w:val="en-GB"/>
                               </w:rPr>
                             </w:pPr>
-                            <w:bookmarkStart w:id="101" w:name="_Ref99127305"/>
-                            <w:bookmarkStart w:id="102" w:name="_Toc104240860"/>
+                            <w:bookmarkStart w:id="74" w:name="_Ref99127305"/>
+                            <w:bookmarkStart w:id="75" w:name="_Toc104240860"/>
                             <w:r>
                               <w:t xml:space="preserve">Figuur </w:t>
                             </w:r>
-                            <w:r>
-                              <w:fldChar w:fldCharType="begin"/>
-                            </w:r>
-                            <w:r>
-                              <w:instrText xml:space="preserve"> SEQ Figuur \* ARABIC </w:instrText>
-                            </w:r>
-                            <w:r>
-                              <w:fldChar w:fldCharType="separate"/>
-                            </w:r>
-                            <w:r>
-                              <w:rPr>
-                                <w:noProof/>
-                              </w:rPr>
-                              <w:t>13</w:t>
-                            </w:r>
-                            <w:r>
-                              <w:rPr>
-                                <w:noProof/>
-                              </w:rPr>
-                              <w:fldChar w:fldCharType="end"/>
-                            </w:r>
-                            <w:bookmarkEnd w:id="101"/>
+                            <w:fldSimple w:instr=" SEQ Figuur \* ARABIC ">
+                              <w:r>
+                                <w:rPr>
+                                  <w:noProof/>
+                                </w:rPr>
+                                <w:t>13</w:t>
+                              </w:r>
+                            </w:fldSimple>
+                            <w:bookmarkEnd w:id="74"/>
                             <w:r>
                               <w:t xml:space="preserve">: </w:t>
                             </w:r>
@@ -17958,7 +17856,7 @@
                                 </w:r>
                               </w:sdtContent>
                             </w:sdt>
-                            <w:bookmarkEnd w:id="102"/>
+                            <w:bookmarkEnd w:id="75"/>
                           </w:p>
                         </w:txbxContent>
                       </wps:txbx>
@@ -18407,7 +18305,7 @@
         <w:pStyle w:val="Heading2"/>
         <w:ind w:firstLine="360"/>
       </w:pPr>
-      <w:bookmarkStart w:id="105" w:name="_Toc104240761"/>
+      <w:bookmarkStart w:id="76" w:name="_Toc104240761"/>
       <w:r>
         <w:t>9</w:t>
       </w:r>
@@ -18423,7 +18321,7 @@
       <w:r>
         <w:t xml:space="preserve"> delivery</w:t>
       </w:r>
-      <w:bookmarkEnd w:id="105"/>
+      <w:bookmarkEnd w:id="76"/>
     </w:p>
     <w:p>
       <w:r>
@@ -18716,7 +18614,7 @@
         <w:pStyle w:val="Heading2"/>
         <w:ind w:firstLine="360"/>
       </w:pPr>
-      <w:bookmarkStart w:id="106" w:name="_Toc104240762"/>
+      <w:bookmarkStart w:id="77" w:name="_Toc104240762"/>
       <w:r>
         <w:t>9</w:t>
       </w:r>
@@ -18726,7 +18624,7 @@
       <w:r>
         <w:t>Ansible</w:t>
       </w:r>
-      <w:bookmarkEnd w:id="106"/>
+      <w:bookmarkEnd w:id="77"/>
     </w:p>
     <w:p>
       <w:r>
@@ -18738,16 +18636,16 @@
       <w:r>
         <w:t xml:space="preserve">Ansible </w:t>
       </w:r>
-      <w:commentRangeStart w:id="107"/>
+      <w:commentRangeStart w:id="78"/>
       <w:r>
         <w:t>een groter spectrum aan mogelijkheden naar boven brengt vergeleken met FortiManager</w:t>
       </w:r>
-      <w:commentRangeEnd w:id="107"/>
+      <w:commentRangeEnd w:id="78"/>
       <w:r>
         <w:rPr>
           <w:rStyle w:val="CommentReference"/>
         </w:rPr>
-        <w:commentReference w:id="107"/>
+        <w:commentReference w:id="78"/>
       </w:r>
       <w:r>
         <w:t xml:space="preserve">. </w:t>
@@ -18773,16 +18671,16 @@
       <w:r>
         <w:t xml:space="preserve">aar er kan met zekerheid wordt gezegd dat het niet voor CI/CD zal zijn en eerder </w:t>
       </w:r>
-      <w:commentRangeStart w:id="108"/>
+      <w:commentRangeStart w:id="79"/>
       <w:r>
         <w:t>voor pure firewall deployment</w:t>
       </w:r>
-      <w:commentRangeEnd w:id="108"/>
+      <w:commentRangeEnd w:id="79"/>
       <w:r>
         <w:rPr>
           <w:rStyle w:val="CommentReference"/>
         </w:rPr>
-        <w:commentReference w:id="108"/>
+        <w:commentReference w:id="79"/>
       </w:r>
       <w:r>
         <w:t>. Daarvoor zal een ander automation tool voor worden gebruikt genaamd Jenkins.</w:t>
@@ -18801,7 +18699,7 @@
       <w:pPr>
         <w:pStyle w:val="Heading1"/>
       </w:pPr>
-      <w:bookmarkStart w:id="109" w:name="_Toc104240763"/>
+      <w:bookmarkStart w:id="80" w:name="_Toc104240763"/>
       <w:r>
         <w:lastRenderedPageBreak/>
         <w:t>10</w:t>
@@ -18812,7 +18710,7 @@
       <w:r>
         <w:t>Jenkins</w:t>
       </w:r>
-      <w:bookmarkEnd w:id="109"/>
+      <w:bookmarkEnd w:id="80"/>
     </w:p>
     <w:p>
       <w:r>
@@ -19118,32 +19016,19 @@
                                 <w:sz w:val="20"/>
                               </w:rPr>
                             </w:pPr>
-                            <w:bookmarkStart w:id="110" w:name="_Ref103508571"/>
-                            <w:bookmarkStart w:id="111" w:name="_Toc104240861"/>
+                            <w:bookmarkStart w:id="81" w:name="_Ref103508571"/>
+                            <w:bookmarkStart w:id="82" w:name="_Toc104240861"/>
                             <w:r>
                               <w:t xml:space="preserve">Figuur </w:t>
                             </w:r>
-                            <w:r>
-                              <w:fldChar w:fldCharType="begin"/>
-                            </w:r>
-                            <w:r>
-                              <w:instrText xml:space="preserve"> SEQ Figuur \* ARABIC </w:instrText>
-                            </w:r>
-                            <w:r>
-                              <w:fldChar w:fldCharType="separate"/>
-                            </w:r>
-                            <w:r>
-                              <w:rPr>
-                                <w:noProof/>
-                              </w:rPr>
-                              <w:t>14</w:t>
-                            </w:r>
-                            <w:r>
-                              <w:rPr>
-                                <w:noProof/>
-                              </w:rPr>
-                              <w:fldChar w:fldCharType="end"/>
-                            </w:r>
+                            <w:fldSimple w:instr=" SEQ Figuur \* ARABIC ">
+                              <w:r>
+                                <w:rPr>
+                                  <w:noProof/>
+                                </w:rPr>
+                                <w:t>14</w:t>
+                              </w:r>
+                            </w:fldSimple>
                             <w:r>
                               <w:t>: Jenkins master-slave architectuur</w:t>
                             </w:r>
@@ -19180,8 +19065,8 @@
                                 </w:r>
                               </w:sdtContent>
                             </w:sdt>
-                            <w:bookmarkEnd w:id="110"/>
-                            <w:bookmarkEnd w:id="111"/>
+                            <w:bookmarkEnd w:id="81"/>
+                            <w:bookmarkEnd w:id="82"/>
                           </w:p>
                         </w:txbxContent>
                       </wps:txbx>
@@ -19413,16 +19298,16 @@
       <w:r>
         <w:t xml:space="preserve"> te voorzien, zelfs voor complexe projecten. De reden dat </w:t>
       </w:r>
-      <w:commentRangeStart w:id="114"/>
+      <w:commentRangeStart w:id="83"/>
       <w:r>
         <w:t xml:space="preserve">maar één server </w:t>
       </w:r>
-      <w:commentRangeEnd w:id="114"/>
+      <w:commentRangeEnd w:id="83"/>
       <w:r>
         <w:rPr>
           <w:rStyle w:val="CommentReference"/>
         </w:rPr>
-        <w:commentReference w:id="114"/>
+        <w:commentReference w:id="83"/>
       </w:r>
       <w:r>
         <w:t xml:space="preserve">nodig is, is omdat </w:t>
@@ -19733,31 +19618,18 @@
                                 <w:sz w:val="20"/>
                               </w:rPr>
                             </w:pPr>
-                            <w:bookmarkStart w:id="115" w:name="_Toc104240862"/>
+                            <w:bookmarkStart w:id="84" w:name="_Toc104240862"/>
                             <w:r>
                               <w:t xml:space="preserve">Figuur </w:t>
                             </w:r>
-                            <w:r>
-                              <w:fldChar w:fldCharType="begin"/>
-                            </w:r>
-                            <w:r>
-                              <w:instrText xml:space="preserve"> SEQ Figuur \* ARABIC </w:instrText>
-                            </w:r>
-                            <w:r>
-                              <w:fldChar w:fldCharType="separate"/>
-                            </w:r>
-                            <w:r>
-                              <w:rPr>
-                                <w:noProof/>
-                              </w:rPr>
-                              <w:t>15</w:t>
-                            </w:r>
-                            <w:r>
-                              <w:rPr>
-                                <w:noProof/>
-                              </w:rPr>
-                              <w:fldChar w:fldCharType="end"/>
-                            </w:r>
+                            <w:fldSimple w:instr=" SEQ Figuur \* ARABIC ">
+                              <w:r>
+                                <w:rPr>
+                                  <w:noProof/>
+                                </w:rPr>
+                                <w:t>15</w:t>
+                              </w:r>
+                            </w:fldSimple>
                             <w:r>
                               <w:t>: Jenkins visuele werking</w:t>
                             </w:r>
@@ -19794,7 +19666,7 @@
                                 </w:r>
                               </w:sdtContent>
                             </w:sdt>
-                            <w:bookmarkEnd w:id="115"/>
+                            <w:bookmarkEnd w:id="84"/>
                           </w:p>
                         </w:txbxContent>
                       </wps:txbx>
@@ -19907,24 +19779,24 @@
         <w:pStyle w:val="Heading2"/>
         <w:ind w:firstLine="708"/>
       </w:pPr>
-      <w:bookmarkStart w:id="117" w:name="_Toc104240764"/>
+      <w:bookmarkStart w:id="85" w:name="_Toc104240764"/>
       <w:r>
         <w:t xml:space="preserve">10.1 Jenkins </w:t>
       </w:r>
-      <w:commentRangeStart w:id="118"/>
+      <w:commentRangeStart w:id="86"/>
       <w:r>
         <w:t>minimumvoorwaarden</w:t>
       </w:r>
-      <w:commentRangeEnd w:id="118"/>
+      <w:commentRangeEnd w:id="86"/>
       <w:r>
         <w:rPr>
           <w:rStyle w:val="CommentReference"/>
           <w:rFonts w:eastAsiaTheme="minorHAnsi" w:cstheme="minorBidi"/>
           <w:color w:val="auto"/>
         </w:rPr>
-        <w:commentReference w:id="118"/>
-      </w:r>
-      <w:bookmarkEnd w:id="117"/>
+        <w:commentReference w:id="86"/>
+      </w:r>
+      <w:bookmarkEnd w:id="85"/>
     </w:p>
     <w:tbl>
       <w:tblPr>
@@ -20105,25 +19977,38 @@
         <w:pStyle w:val="Caption"/>
         <w:framePr w:hSpace="141" w:wrap="around" w:vAnchor="text" w:hAnchor="page" w:x="1435" w:y="712"/>
       </w:pPr>
-      <w:bookmarkStart w:id="119" w:name="_Toc104131043"/>
+      <w:bookmarkStart w:id="87" w:name="_Toc104131043"/>
       <w:r>
         <w:t xml:space="preserve">Tabel </w:t>
       </w:r>
-      <w:fldSimple w:instr=" SEQ Tabel \* ARABIC ">
-        <w:r>
-          <w:rPr>
-            <w:noProof/>
-          </w:rPr>
-          <w:t>1</w:t>
-        </w:r>
-      </w:fldSimple>
+      <w:r>
+        <w:fldChar w:fldCharType="begin"/>
+      </w:r>
+      <w:r>
+        <w:instrText xml:space="preserve"> SEQ Tabel \* ARABIC </w:instrText>
+      </w:r>
+      <w:r>
+        <w:fldChar w:fldCharType="separate"/>
+      </w:r>
+      <w:r>
+        <w:rPr>
+          <w:noProof/>
+        </w:rPr>
+        <w:t>1</w:t>
+      </w:r>
+      <w:r>
+        <w:rPr>
+          <w:noProof/>
+        </w:rPr>
+        <w:fldChar w:fldCharType="end"/>
+      </w:r>
       <w:r>
         <w:t xml:space="preserve">: </w:t>
       </w:r>
       <w:r>
         <w:t>Jenkins minimum hardware voorwaarden</w:t>
       </w:r>
-      <w:bookmarkEnd w:id="119"/>
+      <w:bookmarkEnd w:id="87"/>
     </w:p>
     <w:p/>
     <w:p/>
@@ -20535,36 +20420,23 @@
         <w:pStyle w:val="Caption"/>
         <w:keepNext/>
       </w:pPr>
-      <w:bookmarkStart w:id="120" w:name="_Ref103438413"/>
-      <w:bookmarkStart w:id="121" w:name="_Toc104131044"/>
+      <w:bookmarkStart w:id="88" w:name="_Ref103438413"/>
+      <w:bookmarkStart w:id="89" w:name="_Toc104131044"/>
       <w:r>
         <w:t xml:space="preserve">Tabel </w:t>
       </w:r>
-      <w:r>
-        <w:fldChar w:fldCharType="begin"/>
-      </w:r>
-      <w:r>
-        <w:instrText xml:space="preserve"> SEQ Tabel \* ARABIC </w:instrText>
-      </w:r>
-      <w:r>
-        <w:fldChar w:fldCharType="separate"/>
-      </w:r>
-      <w:r>
-        <w:rPr>
-          <w:noProof/>
-        </w:rPr>
-        <w:t>2</w:t>
-      </w:r>
-      <w:r>
-        <w:rPr>
-          <w:noProof/>
-        </w:rPr>
-        <w:fldChar w:fldCharType="end"/>
-      </w:r>
+      <w:fldSimple w:instr=" SEQ Tabel \* ARABIC ">
+        <w:r>
+          <w:rPr>
+            <w:noProof/>
+          </w:rPr>
+          <w:t>2</w:t>
+        </w:r>
+      </w:fldSimple>
       <w:r>
         <w:t>: Jenkins minimumsoftware voorwaarden</w:t>
       </w:r>
-      <w:bookmarkEnd w:id="120"/>
+      <w:bookmarkEnd w:id="88"/>
       <w:sdt>
         <w:sdtPr>
           <w:id w:val="-444234611"/>
@@ -20598,7 +20470,7 @@
           </w:r>
         </w:sdtContent>
       </w:sdt>
-      <w:bookmarkEnd w:id="121"/>
+      <w:bookmarkEnd w:id="89"/>
     </w:p>
     <w:p>
       <w:r>
@@ -20688,14 +20560,14 @@
       <w:pPr>
         <w:ind w:firstLine="708"/>
       </w:pPr>
-      <w:bookmarkStart w:id="122" w:name="_Toc104240765"/>
+      <w:bookmarkStart w:id="90" w:name="_Toc104240765"/>
       <w:r>
         <w:rPr>
           <w:rStyle w:val="Heading2Char"/>
         </w:rPr>
         <w:t>10.2 Jenkins best practices</w:t>
       </w:r>
-      <w:bookmarkEnd w:id="122"/>
+      <w:bookmarkEnd w:id="90"/>
     </w:p>
     <w:p>
       <w:r>
@@ -20770,16 +20642,16 @@
       <w:r>
         <w:t xml:space="preserve"> </w:t>
       </w:r>
-      <w:commentRangeStart w:id="123"/>
+      <w:commentRangeStart w:id="91"/>
       <w:r>
         <w:t>in eender welke situatie</w:t>
       </w:r>
-      <w:commentRangeEnd w:id="123"/>
+      <w:commentRangeEnd w:id="91"/>
       <w:r>
         <w:rPr>
           <w:rStyle w:val="CommentReference"/>
         </w:rPr>
-        <w:commentReference w:id="123"/>
+        <w:commentReference w:id="91"/>
       </w:r>
       <w:r>
         <w:t>.</w:t>
@@ -20965,7 +20837,7 @@
       <w:pPr>
         <w:pStyle w:val="Heading1"/>
       </w:pPr>
-      <w:bookmarkStart w:id="124" w:name="_Toc104240766"/>
+      <w:bookmarkStart w:id="92" w:name="_Toc104240766"/>
       <w:r>
         <w:lastRenderedPageBreak/>
         <w:t>11</w:t>
@@ -20976,7 +20848,7 @@
       <w:r>
         <w:t>Praktische uitwerking</w:t>
       </w:r>
-      <w:bookmarkEnd w:id="124"/>
+      <w:bookmarkEnd w:id="92"/>
     </w:p>
     <w:p>
       <w:r>
@@ -21087,7 +20959,7 @@
       <w:pPr>
         <w:pStyle w:val="Heading1"/>
       </w:pPr>
-      <w:bookmarkStart w:id="125" w:name="_Toc104240767"/>
+      <w:bookmarkStart w:id="93" w:name="_Toc104240767"/>
       <w:r>
         <w:lastRenderedPageBreak/>
         <w:t>1</w:t>
@@ -21104,7 +20976,7 @@
       <w:r>
         <w:t>osting</w:t>
       </w:r>
-      <w:bookmarkEnd w:id="125"/>
+      <w:bookmarkEnd w:id="93"/>
     </w:p>
     <w:p>
       <w:r>
@@ -21186,7 +21058,7 @@
       <w:pPr>
         <w:pStyle w:val="Heading1"/>
       </w:pPr>
-      <w:bookmarkStart w:id="126" w:name="_Toc104240768"/>
+      <w:bookmarkStart w:id="94" w:name="_Toc104240768"/>
       <w:r>
         <w:lastRenderedPageBreak/>
         <w:t>1</w:t>
@@ -21200,7 +21072,7 @@
       <w:r>
         <w:t>Handleiding</w:t>
       </w:r>
-      <w:bookmarkEnd w:id="126"/>
+      <w:bookmarkEnd w:id="94"/>
     </w:p>
     <w:p>
       <w:r>
@@ -21235,12 +21107,12 @@
       <w:pPr>
         <w:pStyle w:val="Heading1"/>
       </w:pPr>
-      <w:bookmarkStart w:id="127" w:name="_Toc104240769"/>
+      <w:bookmarkStart w:id="95" w:name="_Toc104240769"/>
       <w:r>
         <w:lastRenderedPageBreak/>
         <w:t>Conclusie</w:t>
       </w:r>
-      <w:bookmarkEnd w:id="127"/>
+      <w:bookmarkEnd w:id="95"/>
     </w:p>
     <w:p>
       <w:r>
@@ -21310,12 +21182,12 @@
       <w:pPr>
         <w:pStyle w:val="Heading1"/>
       </w:pPr>
-      <w:bookmarkStart w:id="128" w:name="_Toc104240770"/>
+      <w:bookmarkStart w:id="96" w:name="_Toc104240770"/>
       <w:r>
         <w:lastRenderedPageBreak/>
         <w:t>Nawoord</w:t>
       </w:r>
-      <w:bookmarkEnd w:id="128"/>
+      <w:bookmarkEnd w:id="96"/>
     </w:p>
     <w:p>
       <w:r>
@@ -21373,7 +21245,7 @@
         <w:br w:type="page"/>
       </w:r>
     </w:p>
-    <w:bookmarkStart w:id="129" w:name="_Toc104240771" w:displacedByCustomXml="next"/>
+    <w:bookmarkStart w:id="97" w:name="_Toc104240771" w:displacedByCustomXml="next"/>
     <w:sdt>
       <w:sdtPr>
         <w:rPr>
@@ -21402,7 +21274,7 @@
           <w:r>
             <w:t>Literatuurlijst</w:t>
           </w:r>
-          <w:bookmarkEnd w:id="129"/>
+          <w:bookmarkEnd w:id="97"/>
         </w:p>
         <w:sdt>
           <w:sdtPr>
@@ -22997,14 +22869,14 @@
       <w:pPr>
         <w:pStyle w:val="Heading1"/>
       </w:pPr>
-      <w:bookmarkStart w:id="130" w:name="_Toc104240772"/>
+      <w:bookmarkStart w:id="98" w:name="_Toc104240772"/>
       <w:r>
         <w:t>Bijlagen</w:t>
       </w:r>
       <w:r>
         <w:t>overzicht</w:t>
       </w:r>
-      <w:bookmarkEnd w:id="130"/>
+      <w:bookmarkEnd w:id="98"/>
     </w:p>
     <w:p>
       <w:r>
@@ -23033,7 +22905,7 @@
       <w:pPr>
         <w:pStyle w:val="Heading2"/>
       </w:pPr>
-      <w:bookmarkStart w:id="131" w:name="_Toc104240773"/>
+      <w:bookmarkStart w:id="99" w:name="_Toc104240773"/>
       <w:r>
         <w:rPr>
           <w:noProof/>
@@ -23105,13 +22977,13 @@
       <w:r>
         <w:t>Bijlage 1: Platform flowchart</w:t>
       </w:r>
-      <w:bookmarkEnd w:id="131"/>
+      <w:bookmarkEnd w:id="99"/>
     </w:p>
     <w:p>
       <w:pPr>
         <w:pStyle w:val="Heading2"/>
       </w:pPr>
-      <w:bookmarkStart w:id="132" w:name="_Toc104240774"/>
+      <w:bookmarkStart w:id="100" w:name="_Toc104240774"/>
       <w:r>
         <w:rPr>
           <w:noProof/>
@@ -23183,18 +23055,18 @@
       <w:r>
         <w:t>Bijlage 2: Relatie diagram</w:t>
       </w:r>
-      <w:bookmarkEnd w:id="132"/>
+      <w:bookmarkEnd w:id="100"/>
     </w:p>
     <w:p>
       <w:pPr>
         <w:pStyle w:val="Heading2"/>
       </w:pPr>
-      <w:bookmarkStart w:id="133" w:name="_Toc104240775"/>
+      <w:bookmarkStart w:id="101" w:name="_Toc104240775"/>
       <w:r>
         <w:lastRenderedPageBreak/>
         <w:t>Bijlage 3: Netwerk diagram</w:t>
       </w:r>
-      <w:bookmarkEnd w:id="133"/>
+      <w:bookmarkEnd w:id="101"/>
     </w:p>
     <w:p>
       <w:r>
@@ -23273,7 +23145,7 @@
 
 <file path=word/comments.xml><?xml version="1.0" encoding="utf-8"?>
 <w:comments xmlns:wpc="http://schemas.microsoft.com/office/word/2010/wordprocessingCanvas" xmlns:cx="http://schemas.microsoft.com/office/drawing/2014/chartex" xmlns:cx1="http://schemas.microsoft.com/office/drawing/2015/9/8/chartex" xmlns:cx2="http://schemas.microsoft.com/office/drawing/2015/10/21/chartex" xmlns:cx3="http://schemas.microsoft.com/office/drawing/2016/5/9/chartex" xmlns:cx4="http://schemas.microsoft.com/office/drawing/2016/5/10/chartex" xmlns:cx5="http://schemas.microsoft.com/office/drawing/2016/5/11/chartex" xmlns:cx6="http://schemas.microsoft.com/office/drawing/2016/5/12/chartex" xmlns:cx7="http://schemas.microsoft.com/office/drawing/2016/5/13/chartex" xmlns:cx8="http://schemas.microsoft.com/office/drawing/2016/5/14/chartex" xmlns:mc="http://schemas.openxmlformats.org/markup-compatibility/2006" xmlns:aink="http://schemas.microsoft.com/office/drawing/2016/ink" xmlns:am3d="http://schemas.microsoft.com/office/drawing/2017/model3d" xmlns:o="urn:schemas-microsoft-com:office:office" xmlns:oel="http://schemas.microsoft.com/office/2019/extlst" xmlns:r="http://schemas.openxmlformats.org/officeDocument/2006/relationships" xmlns:m="http://schemas.openxmlformats.org/officeDocument/2006/math" xmlns:v="urn:schemas-microsoft-com:vml" xmlns:wp14="http://schemas.microsoft.com/office/word/2010/wordprocessingDrawing" xmlns:wp="http://schemas.openxmlformats.org/drawingml/2006/wordprocessingDrawing" xmlns:w10="urn:schemas-microsoft-com:office:word" xmlns:w="http://schemas.openxmlformats.org/wordprocessingml/2006/main" xmlns:w14="http://schemas.microsoft.com/office/word/2010/wordml" xmlns:w15="http://schemas.microsoft.com/office/word/2012/wordml" xmlns:w16cex="http://schemas.microsoft.com/office/word/2018/wordml/cex" xmlns:w16cid="http://schemas.microsoft.com/office/word/2016/wordml/cid" xmlns:w16="http://schemas.microsoft.com/office/word/2018/wordml" xmlns:w16sdtdh="http://schemas.microsoft.com/office/word/2020/wordml/sdtdatahash" xmlns:w16se="http://schemas.microsoft.com/office/word/2015/wordml/symex" xmlns:wpg="http://schemas.microsoft.com/office/word/2010/wordprocessingGroup" xmlns:wpi="http://schemas.microsoft.com/office/word/2010/wordprocessingInk" xmlns:wne="http://schemas.microsoft.com/office/word/2006/wordml" xmlns:wps="http://schemas.microsoft.com/office/word/2010/wordprocessingShape" mc:Ignorable="w14 w15 w16se w16cid w16 w16cex w16sdtdh wp14">
-  <w:comment w:id="86" w:author="Sven Sanders" w:date="2022-05-17T11:12:00Z" w:initials="SS">
+  <w:comment w:id="61" w:author="Sven Sanders" w:date="2022-05-17T11:12:00Z" w:initials="SS">
     <w:p>
       <w:pPr>
         <w:pStyle w:val="CommentText"/>
@@ -23292,7 +23164,7 @@
       </w:r>
     </w:p>
   </w:comment>
-  <w:comment w:id="97" w:author="Sven Sanders" w:date="2022-05-17T11:18:00Z" w:initials="SS">
+  <w:comment w:id="70" w:author="Sven Sanders" w:date="2022-05-17T11:18:00Z" w:initials="SS">
     <w:p>
       <w:pPr>
         <w:pStyle w:val="CommentText"/>
@@ -23311,7 +23183,7 @@
       </w:r>
     </w:p>
   </w:comment>
-  <w:comment w:id="107" w:author="Sven Sanders" w:date="2022-05-17T11:23:00Z" w:initials="SS">
+  <w:comment w:id="78" w:author="Sven Sanders" w:date="2022-05-17T11:23:00Z" w:initials="SS">
     <w:p>
       <w:pPr>
         <w:pStyle w:val="CommentText"/>
@@ -23327,7 +23199,7 @@
       </w:r>
     </w:p>
   </w:comment>
-  <w:comment w:id="108" w:author="Sven Sanders" w:date="2022-05-17T11:25:00Z" w:initials="SS">
+  <w:comment w:id="79" w:author="Sven Sanders" w:date="2022-05-17T11:25:00Z" w:initials="SS">
     <w:p>
       <w:pPr>
         <w:pStyle w:val="CommentText"/>
@@ -23346,7 +23218,7 @@
       </w:r>
     </w:p>
   </w:comment>
-  <w:comment w:id="114" w:author="Sven Sanders" w:date="2022-05-17T11:29:00Z" w:initials="SS">
+  <w:comment w:id="83" w:author="Sven Sanders" w:date="2022-05-17T11:29:00Z" w:initials="SS">
     <w:p>
       <w:pPr>
         <w:pStyle w:val="CommentText"/>
@@ -23362,7 +23234,7 @@
       </w:r>
     </w:p>
   </w:comment>
-  <w:comment w:id="118" w:author="Sven Sanders" w:date="2022-05-17T11:30:00Z" w:initials="SS">
+  <w:comment w:id="86" w:author="Sven Sanders" w:date="2022-05-17T11:30:00Z" w:initials="SS">
     <w:p>
       <w:pPr>
         <w:pStyle w:val="CommentText"/>
@@ -23378,7 +23250,7 @@
       </w:r>
     </w:p>
   </w:comment>
-  <w:comment w:id="123" w:author="Sven Sanders" w:date="2022-05-17T11:31:00Z" w:initials="SS">
+  <w:comment w:id="91" w:author="Sven Sanders" w:date="2022-05-17T11:31:00Z" w:initials="SS">
     <w:p>
       <w:pPr>
         <w:pStyle w:val="CommentText"/>

</xml_diff>